<commit_message>
Updated all existing property details
</commit_message>
<xml_diff>
--- a/Properties/Ownerwise/Road No 36/Road No 36.docx
+++ b/Properties/Ownerwise/Road No 36/Road No 36.docx
@@ -33,18 +33,13 @@
       <w:r>
         <w:t>Road No : 36</w:t>
       </w:r>
+      <w:bookmarkStart w:id="0" w:name="_GoBack"/>
+      <w:bookmarkEnd w:id="0"/>
     </w:p>
     <w:p>
       <w:pPr>
         <w:pStyle w:val="NoSpacing"/>
       </w:pPr>
-    </w:p>
-    <w:p>
-      <w:pPr>
-        <w:pStyle w:val="NoSpacing"/>
-      </w:pPr>
-      <w:bookmarkStart w:id="0" w:name="_GoBack"/>
-      <w:bookmarkEnd w:id="0"/>
     </w:p>
     <w:p/>
     <w:p>

</xml_diff>